<commit_message>
CSC 420 - Assignment 1 - Update
</commit_message>
<xml_diff>
--- a/CSC 420/Assignments/Assignment 1/CSC420_Assignment1.docx
+++ b/CSC 420/Assignments/Assignment 1/CSC420_Assignment1.docx
@@ -1300,10 +1300,110 @@
           <w:numId w:val="3"/>
         </w:numPr>
         <w:jc w:val="both"/>
-      </w:pPr>
-      <w:r>
-        <w:t>(n*m) * 2^(m*n)</w:t>
-      </w:r>
+        <w:rPr>
+          <w:rFonts w:eastAsiaTheme="minorEastAsia"/>
+        </w:rPr>
+      </w:pPr>
+      <m:oMath>
+        <m:sSup>
+          <m:sSupPr>
+            <m:ctrlPr>
+              <w:rPr>
+                <w:rFonts w:ascii="Cambria Math" w:hAnsi="Cambria Math"/>
+                <w:i/>
+              </w:rPr>
+            </m:ctrlPr>
+          </m:sSupPr>
+          <m:e>
+            <m:r>
+              <w:rPr>
+                <w:rFonts w:ascii="Cambria Math" w:hAnsi="Cambria Math"/>
+              </w:rPr>
+              <m:t>n</m:t>
+            </m:r>
+          </m:e>
+          <m:sup>
+            <m:r>
+              <w:rPr>
+                <w:rFonts w:ascii="Cambria Math" w:hAnsi="Cambria Math"/>
+              </w:rPr>
+              <m:t>2</m:t>
+            </m:r>
+          </m:sup>
+        </m:sSup>
+        <m:r>
+          <m:rPr>
+            <m:sty m:val="p"/>
+          </m:rPr>
+          <w:rPr>
+            <w:rFonts w:ascii="Cambria Math" w:hAnsi="Cambria Math"/>
+          </w:rPr>
+          <m:t>×</m:t>
+        </m:r>
+        <m:sSup>
+          <m:sSupPr>
+            <m:ctrlPr>
+              <w:rPr>
+                <w:rFonts w:ascii="Cambria Math" w:hAnsi="Cambria Math"/>
+                <w:i/>
+              </w:rPr>
+            </m:ctrlPr>
+          </m:sSupPr>
+          <m:e>
+            <m:r>
+              <w:rPr>
+                <w:rFonts w:ascii="Cambria Math" w:hAnsi="Cambria Math"/>
+              </w:rPr>
+              <m:t>2</m:t>
+            </m:r>
+            <m:ctrlPr>
+              <w:rPr>
+                <w:rFonts w:ascii="Cambria Math" w:hAnsi="Cambria Math"/>
+              </w:rPr>
+            </m:ctrlPr>
+          </m:e>
+          <m:sup>
+            <m:d>
+              <m:dPr>
+                <m:ctrlPr>
+                  <w:rPr>
+                    <w:rFonts w:ascii="Cambria Math" w:hAnsi="Cambria Math"/>
+                    <w:i/>
+                  </w:rPr>
+                </m:ctrlPr>
+              </m:dPr>
+              <m:e>
+                <m:sSup>
+                  <m:sSupPr>
+                    <m:ctrlPr>
+                      <w:rPr>
+                        <w:rFonts w:ascii="Cambria Math" w:hAnsi="Cambria Math"/>
+                        <w:i/>
+                      </w:rPr>
+                    </m:ctrlPr>
+                  </m:sSupPr>
+                  <m:e>
+                    <m:r>
+                      <w:rPr>
+                        <w:rFonts w:ascii="Cambria Math" w:hAnsi="Cambria Math"/>
+                      </w:rPr>
+                      <m:t>n</m:t>
+                    </m:r>
+                  </m:e>
+                  <m:sup>
+                    <m:r>
+                      <w:rPr>
+                        <w:rFonts w:ascii="Cambria Math" w:hAnsi="Cambria Math"/>
+                      </w:rPr>
+                      <m:t>2</m:t>
+                    </m:r>
+                  </m:sup>
+                </m:sSup>
+              </m:e>
+            </m:d>
+          </m:sup>
+        </m:sSup>
+      </m:oMath>
     </w:p>
     <w:p>
       <w:pPr>
@@ -1369,33 +1469,205 @@
           <w:numId w:val="3"/>
         </w:numPr>
         <w:jc w:val="both"/>
-      </w:pPr>
-      <w:r>
-        <w:t>(n</w:t>
-      </w:r>
-      <w:r>
-        <w:t>^</w:t>
-      </w:r>
-      <w:proofErr w:type="gramStart"/>
-      <w:r>
-        <w:t>2</w:t>
-      </w:r>
-      <w:r>
-        <w:t>)(</w:t>
-      </w:r>
-      <w:proofErr w:type="gramEnd"/>
-      <w:r>
-        <w:t>(n^2)</w:t>
-      </w:r>
-      <w:r>
-        <w:t>-1)</w:t>
-      </w:r>
-      <w:r>
-        <w:t xml:space="preserve"> * 2^(n^2)</w:t>
-      </w:r>
-      <w:r>
-        <w:t xml:space="preserve"> </w:t>
-      </w:r>
+        <w:rPr>
+          <w:rFonts w:eastAsiaTheme="minorEastAsia"/>
+        </w:rPr>
+      </w:pPr>
+      <m:oMath>
+        <m:f>
+          <m:fPr>
+            <m:ctrlPr>
+              <w:rPr>
+                <w:rFonts w:ascii="Cambria Math" w:hAnsi="Cambria Math"/>
+              </w:rPr>
+            </m:ctrlPr>
+          </m:fPr>
+          <m:num>
+            <m:sSup>
+              <m:sSupPr>
+                <m:ctrlPr>
+                  <w:rPr>
+                    <w:rFonts w:ascii="Cambria Math" w:hAnsi="Cambria Math"/>
+                    <w:i/>
+                  </w:rPr>
+                </m:ctrlPr>
+              </m:sSupPr>
+              <m:e>
+                <m:r>
+                  <w:rPr>
+                    <w:rFonts w:ascii="Cambria Math" w:hAnsi="Cambria Math"/>
+                  </w:rPr>
+                  <m:t>n</m:t>
+                </m:r>
+              </m:e>
+              <m:sup>
+                <m:r>
+                  <w:rPr>
+                    <w:rFonts w:ascii="Cambria Math" w:hAnsi="Cambria Math"/>
+                  </w:rPr>
+                  <m:t>2</m:t>
+                </m:r>
+              </m:sup>
+            </m:sSup>
+            <m:r>
+              <w:rPr>
+                <w:rFonts w:ascii="Cambria Math" w:hAnsi="Cambria Math"/>
+              </w:rPr>
+              <m:t>!</m:t>
+            </m:r>
+            <m:ctrlPr>
+              <w:rPr>
+                <w:rFonts w:ascii="Cambria Math" w:hAnsi="Cambria Math"/>
+                <w:i/>
+              </w:rPr>
+            </m:ctrlPr>
+          </m:num>
+          <m:den>
+            <m:r>
+              <w:rPr>
+                <w:rFonts w:ascii="Cambria Math" w:hAnsi="Cambria Math"/>
+              </w:rPr>
+              <m:t>2</m:t>
+            </m:r>
+            <m:d>
+              <m:dPr>
+                <m:ctrlPr>
+                  <w:rPr>
+                    <w:rFonts w:ascii="Cambria Math" w:hAnsi="Cambria Math"/>
+                    <w:i/>
+                  </w:rPr>
+                </m:ctrlPr>
+              </m:dPr>
+              <m:e>
+                <m:sSup>
+                  <m:sSupPr>
+                    <m:ctrlPr>
+                      <w:rPr>
+                        <w:rFonts w:ascii="Cambria Math" w:hAnsi="Cambria Math"/>
+                        <w:i/>
+                      </w:rPr>
+                    </m:ctrlPr>
+                  </m:sSupPr>
+                  <m:e>
+                    <m:r>
+                      <w:rPr>
+                        <w:rFonts w:ascii="Cambria Math" w:hAnsi="Cambria Math"/>
+                      </w:rPr>
+                      <m:t>n</m:t>
+                    </m:r>
+                  </m:e>
+                  <m:sup>
+                    <m:r>
+                      <w:rPr>
+                        <w:rFonts w:ascii="Cambria Math" w:hAnsi="Cambria Math"/>
+                      </w:rPr>
+                      <m:t>2</m:t>
+                    </m:r>
+                  </m:sup>
+                </m:sSup>
+                <m:r>
+                  <w:rPr>
+                    <w:rFonts w:ascii="Cambria Math" w:hAnsi="Cambria Math"/>
+                  </w:rPr>
+                  <m:t>-2</m:t>
+                </m:r>
+              </m:e>
+            </m:d>
+            <m:r>
+              <w:rPr>
+                <w:rFonts w:ascii="Cambria Math" w:hAnsi="Cambria Math"/>
+              </w:rPr>
+              <m:t>!</m:t>
+            </m:r>
+            <m:ctrlPr>
+              <w:rPr>
+                <w:rFonts w:ascii="Cambria Math" w:hAnsi="Cambria Math"/>
+                <w:i/>
+              </w:rPr>
+            </m:ctrlPr>
+          </m:den>
+        </m:f>
+        <m:r>
+          <m:rPr>
+            <m:sty m:val="p"/>
+          </m:rPr>
+          <w:rPr>
+            <w:rFonts w:ascii="Cambria Math" w:hAnsi="Cambria Math"/>
+          </w:rPr>
+          <m:t>×</m:t>
+        </m:r>
+        <m:sSup>
+          <m:sSupPr>
+            <m:ctrlPr>
+              <w:rPr>
+                <w:rFonts w:ascii="Cambria Math" w:hAnsi="Cambria Math"/>
+                <w:i/>
+              </w:rPr>
+            </m:ctrlPr>
+          </m:sSupPr>
+          <m:e>
+            <m:r>
+              <w:rPr>
+                <w:rFonts w:ascii="Cambria Math" w:hAnsi="Cambria Math"/>
+              </w:rPr>
+              <m:t>2</m:t>
+            </m:r>
+            <m:ctrlPr>
+              <w:rPr>
+                <w:rFonts w:ascii="Cambria Math" w:hAnsi="Cambria Math"/>
+              </w:rPr>
+            </m:ctrlPr>
+          </m:e>
+          <m:sup>
+            <m:sSup>
+              <m:sSupPr>
+                <m:ctrlPr>
+                  <w:rPr>
+                    <w:rFonts w:ascii="Cambria Math" w:hAnsi="Cambria Math"/>
+                    <w:i/>
+                  </w:rPr>
+                </m:ctrlPr>
+              </m:sSupPr>
+              <m:e>
+                <m:r>
+                  <w:rPr>
+                    <w:rFonts w:ascii="Cambria Math" w:hAnsi="Cambria Math"/>
+                  </w:rPr>
+                  <m:t>n</m:t>
+                </m:r>
+              </m:e>
+              <m:sup>
+                <m:r>
+                  <w:rPr>
+                    <w:rFonts w:ascii="Cambria Math" w:hAnsi="Cambria Math"/>
+                  </w:rPr>
+                  <m:t>2</m:t>
+                </m:r>
+              </m:sup>
+            </m:sSup>
+          </m:sup>
+        </m:sSup>
+      </m:oMath>
+    </w:p>
+    <w:p>
+      <w:pPr>
+        <w:pStyle w:val="ListParagraph"/>
+        <w:ind w:left="1440"/>
+        <w:jc w:val="both"/>
+        <w:rPr>
+          <w:rFonts w:eastAsiaTheme="minorEastAsia"/>
+        </w:rPr>
+      </w:pPr>
+    </w:p>
+    <w:p>
+      <w:pPr>
+        <w:pStyle w:val="ListParagraph"/>
+        <w:ind w:left="1440"/>
+        <w:jc w:val="both"/>
+        <w:rPr>
+          <w:rFonts w:eastAsiaTheme="minorEastAsia"/>
+        </w:rPr>
+      </w:pPr>
     </w:p>
     <w:p>
       <w:pPr>
@@ -2327,6 +2599,16 @@
       <w:shd w:val="clear" w:color="auto" w:fill="E1DFDD"/>
     </w:rPr>
   </w:style>
+  <w:style w:type="character" w:styleId="PlaceholderText">
+    <w:name w:val="Placeholder Text"/>
+    <w:basedOn w:val="DefaultParagraphFont"/>
+    <w:uiPriority w:val="99"/>
+    <w:semiHidden/>
+    <w:rsid w:val="00CE1FFD"/>
+    <w:rPr>
+      <w:color w:val="808080"/>
+    </w:rPr>
+  </w:style>
 </w:styles>
 </file>
 

</xml_diff>